<commit_message>
Re-adding Design doc as it didn't get checked in correctly before.
</commit_message>
<xml_diff>
--- a/Design of Rainfall Statistics System.docx
+++ b/Design of Rainfall Statistics System.docx
@@ -241,19 +241,7 @@
         <w:rPr>
           <w:sz w:val="18"/>
         </w:rPr>
-        <w:t xml:space="preserve">tie well with WBAN IDs just by location, I </w:t>
-      </w:r>
-      <w:r>
-        <w:rPr>
-          <w:sz w:val="18"/>
-        </w:rPr>
-        <w:t xml:space="preserve">downloaded </w:t>
-      </w:r>
-      <w:r>
-        <w:rPr>
-          <w:sz w:val="18"/>
-        </w:rPr>
-        <w:t xml:space="preserve">one more dataset (List1.xls) </w:t>
+        <w:t xml:space="preserve">tie well with WBAN IDs just by location, I downloaded one more dataset (List1.xls) </w:t>
       </w:r>
       <w:r>
         <w:rPr>
@@ -697,13 +685,7 @@
               <w:rPr>
                 <w:sz w:val="18"/>
               </w:rPr>
-              <w:t xml:space="preserve">CBSA </w:t>
-            </w:r>
-            <w:r>
-              <w:rPr>
-                <w:sz w:val="18"/>
-              </w:rPr>
-              <w:t>Title (Statistical Area Name)</w:t>
+              <w:t>CBSA Title (Statistical Area Name)</w:t>
             </w:r>
           </w:p>
         </w:tc>
@@ -1435,13 +1417,7 @@
               <w:rPr>
                 <w:sz w:val="18"/>
               </w:rPr>
-              <w:t>Precipitation</w:t>
-            </w:r>
-            <w:r>
-              <w:rPr>
-                <w:sz w:val="18"/>
-              </w:rPr>
-              <w:t xml:space="preserve"> (inch) or T for trace</w:t>
+              <w:t>Precipitation (inch) or T for trace</w:t>
             </w:r>
           </w:p>
         </w:tc>
@@ -1515,6 +1491,44 @@
         <w:rPr>
           <w:sz w:val="18"/>
         </w:rPr>
+        <w:t>Component Diagram and Usage of Pipe-Filter pattern built into Java 8.</w:t>
+      </w:r>
+    </w:p>
+    <w:p>
+      <w:pPr>
+        <w:pStyle w:val="NoSpacing"/>
+        <w:jc w:val="both"/>
+        <w:rPr>
+          <w:sz w:val="18"/>
+        </w:rPr>
+      </w:pPr>
+    </w:p>
+    <w:p>
+      <w:pPr>
+        <w:pStyle w:val="NoSpacing"/>
+        <w:jc w:val="both"/>
+        <w:rPr>
+          <w:sz w:val="18"/>
+        </w:rPr>
+      </w:pPr>
+      <w:r>
+        <w:rPr>
+          <w:sz w:val="18"/>
+        </w:rPr>
+        <w:t>Various high level entities in system</w:t>
+      </w:r>
+      <w:bookmarkStart w:id="0" w:name="_GoBack"/>
+      <w:bookmarkEnd w:id="0"/>
+      <w:r>
+        <w:rPr>
+          <w:sz w:val="18"/>
+        </w:rPr>
+        <w:t xml:space="preserve">: </w:t>
+      </w:r>
+      <w:r>
+        <w:rPr>
+          <w:sz w:val="18"/>
+        </w:rPr>
         <w:t xml:space="preserve">Entity, </w:t>
       </w:r>
       <w:r>
@@ -1645,14 +1659,7 @@
           <w:b/>
           <w:sz w:val="18"/>
         </w:rPr>
-        <w:t xml:space="preserve">Sequence </w:t>
-      </w:r>
-      <w:r>
-        <w:rPr>
-          <w:b/>
-          <w:sz w:val="18"/>
-        </w:rPr>
-        <w:t>Diagram</w:t>
+        <w:t>Sequence Diagram</w:t>
       </w:r>
       <w:r>
         <w:rPr>
@@ -1751,7 +1758,6 @@
           <w:b/>
           <w:sz w:val="18"/>
         </w:rPr>
-        <w:lastRenderedPageBreak/>
         <w:t>Programmer Testing:</w:t>
       </w:r>
     </w:p>
@@ -1862,19 +1868,7 @@
         <w:rPr>
           <w:sz w:val="18"/>
         </w:rPr>
-        <w:t xml:space="preserve">Both testcases use below </w:t>
-      </w:r>
-      <w:r>
-        <w:rPr>
-          <w:sz w:val="18"/>
-        </w:rPr>
-        <w:t>mock test dataset</w:t>
-      </w:r>
-      <w:r>
-        <w:rPr>
-          <w:sz w:val="18"/>
-        </w:rPr>
-        <w:t xml:space="preserve"> for Austin-RoundRock area along with invalid WBANs:</w:t>
+        <w:t>Both testcases use below mock test dataset for Austin-RoundRock area along with invalid WBANs:</w:t>
       </w:r>
     </w:p>
     <w:p>
@@ -1921,10 +1915,10 @@
             <v:path o:extrusionok="f" gradientshapeok="t" o:connecttype="rect"/>
             <o:lock v:ext="edit" aspectratio="t"/>
           </v:shapetype>
-          <v:shape id="_x0000_i1027" type="#_x0000_t75" style="width:76.7pt;height:49.55pt" o:ole="">
+          <v:shape id="_x0000_i1025" type="#_x0000_t75" style="width:76.7pt;height:49.55pt" o:ole="">
             <v:imagedata r:id="rId9" o:title=""/>
           </v:shape>
-          <o:OLEObject Type="Embed" ProgID="Package" ShapeID="_x0000_i1027" DrawAspect="Icon" ObjectID="_1504909121" r:id="rId10"/>
+          <o:OLEObject Type="Embed" ProgID="Package" ShapeID="_x0000_i1025" DrawAspect="Icon" ObjectID="_1505102905" r:id="rId10"/>
         </w:object>
       </w:r>
     </w:p>
@@ -1950,25 +1944,17 @@
         <w:rPr>
           <w:sz w:val="18"/>
         </w:rPr>
-        <w:t>Test</w:t>
-      </w:r>
-      <w:r>
-        <w:rPr>
-          <w:sz w:val="18"/>
-        </w:rPr>
-        <w:t xml:space="preserve"> Execution Output:</w:t>
-      </w:r>
-    </w:p>
-    <w:p>
-      <w:pPr>
-        <w:pStyle w:val="NoSpacing"/>
-        <w:jc w:val="both"/>
-        <w:rPr>
-          <w:sz w:val="18"/>
-        </w:rPr>
-      </w:pPr>
-      <w:bookmarkStart w:id="0" w:name="_GoBack"/>
-      <w:bookmarkEnd w:id="0"/>
+        <w:t>Test Execution Output:</w:t>
+      </w:r>
+    </w:p>
+    <w:p>
+      <w:pPr>
+        <w:pStyle w:val="NoSpacing"/>
+        <w:jc w:val="both"/>
+        <w:rPr>
+          <w:sz w:val="18"/>
+        </w:rPr>
+      </w:pPr>
     </w:p>
     <w:p>
       <w:pPr>
@@ -1985,10 +1971,10 @@
           <w:sz w:val="18"/>
         </w:rPr>
         <w:object w:dxaOrig="1530" w:dyaOrig="992">
-          <v:shape id="_x0000_i1029" type="#_x0000_t75" style="width:76.7pt;height:49.55pt" o:ole="">
+          <v:shape id="_x0000_i1026" type="#_x0000_t75" style="width:76.7pt;height:49.55pt" o:ole="">
             <v:imagedata r:id="rId11" o:title=""/>
           </v:shape>
-          <o:OLEObject Type="Embed" ProgID="Package" ShapeID="_x0000_i1029" DrawAspect="Icon" ObjectID="_1504909122" r:id="rId12"/>
+          <o:OLEObject Type="Embed" ProgID="Package" ShapeID="_x0000_i1026" DrawAspect="Icon" ObjectID="_1505102906" r:id="rId12"/>
         </w:object>
       </w:r>
       <w:r>
@@ -1997,10 +1983,10 @@
           <w:sz w:val="18"/>
         </w:rPr>
         <w:object w:dxaOrig="1530" w:dyaOrig="992">
-          <v:shape id="_x0000_i1028" type="#_x0000_t75" style="width:76.7pt;height:49.55pt" o:ole="">
+          <v:shape id="_x0000_i1027" type="#_x0000_t75" style="width:76.7pt;height:49.55pt" o:ole="">
             <v:imagedata r:id="rId13" o:title=""/>
           </v:shape>
-          <o:OLEObject Type="Embed" ProgID="Package" ShapeID="_x0000_i1028" DrawAspect="Icon" ObjectID="_1504909123" r:id="rId14"/>
+          <o:OLEObject Type="Embed" ProgID="Package" ShapeID="_x0000_i1027" DrawAspect="Icon" ObjectID="_1505102907" r:id="rId14"/>
         </w:object>
       </w:r>
     </w:p>
@@ -2289,14 +2275,7 @@
           <w:b/>
           <w:sz w:val="18"/>
         </w:rPr>
-        <w:t>PopulationWetnessByMSA</w:t>
-      </w:r>
-      <w:r>
-        <w:rPr>
-          <w:b/>
-          <w:sz w:val="18"/>
-        </w:rPr>
-        <w:t xml:space="preserve"> </w:t>
+        <w:t xml:space="preserve">PopulationWetnessByMSA </w:t>
       </w:r>
       <w:r>
         <w:rPr>
@@ -2347,10 +2326,10 @@
           <w:sz w:val="20"/>
         </w:rPr>
         <w:object w:dxaOrig="1530" w:dyaOrig="992">
-          <v:shape id="_x0000_i1025" type="#_x0000_t75" style="width:76.7pt;height:49.55pt" o:ole="">
+          <v:shape id="_x0000_i1028" type="#_x0000_t75" style="width:76.7pt;height:49.55pt" o:ole="">
             <v:imagedata r:id="rId16" o:title=""/>
           </v:shape>
-          <o:OLEObject Type="Embed" ProgID="Package" ShapeID="_x0000_i1025" DrawAspect="Icon" ObjectID="_1504909124" r:id="rId17"/>
+          <o:OLEObject Type="Embed" ProgID="Package" ShapeID="_x0000_i1028" DrawAspect="Icon" ObjectID="_1505102908" r:id="rId17"/>
         </w:object>
       </w:r>
     </w:p>
@@ -2424,10 +2403,10 @@
           <w:sz w:val="18"/>
         </w:rPr>
         <w:object w:dxaOrig="1530" w:dyaOrig="992">
-          <v:shape id="_x0000_i1026" type="#_x0000_t75" style="width:76.7pt;height:49.55pt" o:ole="">
+          <v:shape id="_x0000_i1029" type="#_x0000_t75" style="width:76.7pt;height:49.55pt" o:ole="">
             <v:imagedata r:id="rId18" o:title=""/>
           </v:shape>
-          <o:OLEObject Type="Embed" ProgID="Package" ShapeID="_x0000_i1026" DrawAspect="Icon" ObjectID="_1504909125" r:id="rId19"/>
+          <o:OLEObject Type="Embed" ProgID="Package" ShapeID="_x0000_i1029" DrawAspect="Icon" ObjectID="_1505102909" r:id="rId19"/>
         </w:object>
       </w:r>
     </w:p>

</xml_diff>